<commit_message>
dokoncal docx in notri dodal slike
</commit_message>
<xml_diff>
--- a/Za_slike/Navodila za izdelavo slik.docx
+++ b/Za_slike/Navodila za izdelavo slik.docx
@@ -54,10 +54,15 @@
     <w:p/>
     <w:p>
       <w:r>
-        <w:t>Za pridobitev meritev potrebujemo napravo iz LRTME</w:t>
-      </w:r>
-      <w:r>
-        <w:t>. V začetku jo je potrebno kalibrirati.  Nastavitve so napisane v spodnjem seznamu, kateri gumb je potrebno zavrteti pa je narisano na sliki 1. Za spreminjanje ekscentričnosti je potrebno vrteti izbrani gumb(npr. za nastavitev statične ekscentričnosti v smeri x-osi je potrebno zavrteti gumb , ki je na sliki označen kot X-os).</w:t>
+        <w:t xml:space="preserve">V začetku </w:t>
+      </w:r>
+      <w:r>
+        <w:t xml:space="preserve">je potrebno napravo </w:t>
+      </w:r>
+      <w:bookmarkStart w:id="0" w:name="_GoBack"/>
+      <w:bookmarkEnd w:id="0"/>
+      <w:r>
+        <w:t>kalibrirati.  Nastavitve so napisane v spodnjem seznamu, kateri gumb je potrebno zavrteti pa je narisano na sliki 1. Za spreminjanje ekscentričnosti je potrebno vrteti izbrani gumb(npr. za nastavitev statične ekscentričnosti v smeri x-osi je potrebno zavrteti gumb , ki je na sliki označen kot X-os).</w:t>
       </w:r>
       <w:r>
         <w:t xml:space="preserve"> Nastaviti je potrebno še pozicijo magneta. Tega se nastavlja s pomočjo dveh Imbus ključev(slika 2).</w:t>
@@ -1218,15 +1223,243 @@
         <w:t xml:space="preserve"> predstavlja kakšna ekscentričnost želimo videti. Oddaljenost  kako je velika ekscentričnost v mm.</w:t>
       </w:r>
       <w:r>
-        <w:t xml:space="preserve"> Za spreminjaje slike se lahko </w:t>
-      </w:r>
-      <w:proofErr w:type="spellStart"/>
-      <w:r>
-        <w:t>poravi</w:t>
-      </w:r>
-      <w:proofErr w:type="spellEnd"/>
-      <w:r>
-        <w:t xml:space="preserve"> kodo (190 vrstica).</w:t>
+        <w:t xml:space="preserve"> Za spreminjaje slike se lahko po</w:t>
+      </w:r>
+      <w:r>
+        <w:t>p</w:t>
+      </w:r>
+      <w:r>
+        <w:t>ravi kodo (190 vrstica).</w:t>
+      </w:r>
+    </w:p>
+    <w:p>
+      <w:pPr>
+        <w:rPr>
+          <w:b/>
+        </w:rPr>
+      </w:pPr>
+      <w:r>
+        <w:rPr>
+          <w:b/>
+        </w:rPr>
+        <w:t>Primer:</w:t>
+      </w:r>
+    </w:p>
+    <w:p>
+      <w:r>
+        <w:t>&gt;&gt; model='sim_lin_polje';</w:t>
+      </w:r>
+    </w:p>
+    <w:p>
+      <w:r>
+        <w:lastRenderedPageBreak/>
+        <w:t xml:space="preserve">&gt;&gt; </w:t>
+      </w:r>
+      <w:proofErr w:type="spellStart"/>
+      <w:r>
+        <w:t>ekscentricnost</w:t>
+      </w:r>
+      <w:proofErr w:type="spellEnd"/>
+      <w:r>
+        <w:t>='</w:t>
+      </w:r>
+      <w:proofErr w:type="spellStart"/>
+      <w:r>
+        <w:t>xd</w:t>
+      </w:r>
+      <w:proofErr w:type="spellEnd"/>
+      <w:r>
+        <w:t>';</w:t>
+      </w:r>
+    </w:p>
+    <w:p>
+      <w:r>
+        <w:t>&gt;&gt; oddaljenost= 0.265;</w:t>
+      </w:r>
+    </w:p>
+    <w:p>
+      <w:r>
+        <w:t xml:space="preserve">&gt;&gt; narisi_grafe_meritve(tip, </w:t>
+      </w:r>
+      <w:proofErr w:type="spellStart"/>
+      <w:r>
+        <w:t>eks</w:t>
+      </w:r>
+      <w:proofErr w:type="spellEnd"/>
+      <w:r>
+        <w:t>,oddaljenost);</w:t>
+      </w:r>
+    </w:p>
+    <w:p>
+      <w:pPr>
+        <w:jc w:val="center"/>
+      </w:pPr>
+      <w:r>
+        <w:rPr>
+          <w:noProof/>
+          <w:lang w:eastAsia="sl-SI"/>
+        </w:rPr>
+        <w:drawing>
+          <wp:inline distT="0" distB="0" distL="0" distR="0">
+            <wp:extent cx="2372497" cy="1779514"/>
+            <wp:effectExtent l="0" t="0" r="8890" b="0"/>
+            <wp:docPr id="6" name="Picture 6" descr="C:\Users\Studenti\Desktop\untitled.jpg"/>
+            <wp:cNvGraphicFramePr>
+              <a:graphicFrameLocks xmlns:a="http://schemas.openxmlformats.org/drawingml/2006/main" noChangeAspect="1"/>
+            </wp:cNvGraphicFramePr>
+            <a:graphic xmlns:a="http://schemas.openxmlformats.org/drawingml/2006/main">
+              <a:graphicData uri="http://schemas.openxmlformats.org/drawingml/2006/picture">
+                <pic:pic xmlns:pic="http://schemas.openxmlformats.org/drawingml/2006/picture">
+                  <pic:nvPicPr>
+                    <pic:cNvPr id="0" name="Picture 3" descr="C:\Users\Studenti\Desktop\untitled.jpg"/>
+                    <pic:cNvPicPr>
+                      <a:picLocks noChangeAspect="1" noChangeArrowheads="1"/>
+                    </pic:cNvPicPr>
+                  </pic:nvPicPr>
+                  <pic:blipFill>
+                    <a:blip r:embed="rId9">
+                      <a:extLst>
+                        <a:ext uri="{28A0092B-C50C-407E-A947-70E740481C1C}">
+                          <a14:useLocalDpi xmlns:a14="http://schemas.microsoft.com/office/drawing/2010/main" val="0"/>
+                        </a:ext>
+                      </a:extLst>
+                    </a:blip>
+                    <a:srcRect/>
+                    <a:stretch>
+                      <a:fillRect/>
+                    </a:stretch>
+                  </pic:blipFill>
+                  <pic:spPr bwMode="auto">
+                    <a:xfrm>
+                      <a:off x="0" y="0"/>
+                      <a:ext cx="2372548" cy="1779552"/>
+                    </a:xfrm>
+                    <a:prstGeom prst="rect">
+                      <a:avLst/>
+                    </a:prstGeom>
+                    <a:noFill/>
+                    <a:ln>
+                      <a:noFill/>
+                    </a:ln>
+                  </pic:spPr>
+                </pic:pic>
+              </a:graphicData>
+            </a:graphic>
+          </wp:inline>
+        </w:drawing>
+      </w:r>
+    </w:p>
+    <w:p>
+      <w:pPr>
+        <w:jc w:val="center"/>
+      </w:pPr>
+      <w:r>
+        <w:rPr>
+          <w:noProof/>
+          <w:lang w:eastAsia="sl-SI"/>
+        </w:rPr>
+        <w:drawing>
+          <wp:inline distT="0" distB="0" distL="0" distR="0">
+            <wp:extent cx="2866767" cy="2150247"/>
+            <wp:effectExtent l="0" t="0" r="0" b="2540"/>
+            <wp:docPr id="7" name="Picture 7" descr="C:\Users\Studenti\Desktop\untitled.jpg"/>
+            <wp:cNvGraphicFramePr>
+              <a:graphicFrameLocks xmlns:a="http://schemas.openxmlformats.org/drawingml/2006/main" noChangeAspect="1"/>
+            </wp:cNvGraphicFramePr>
+            <a:graphic xmlns:a="http://schemas.openxmlformats.org/drawingml/2006/main">
+              <a:graphicData uri="http://schemas.openxmlformats.org/drawingml/2006/picture">
+                <pic:pic xmlns:pic="http://schemas.openxmlformats.org/drawingml/2006/picture">
+                  <pic:nvPicPr>
+                    <pic:cNvPr id="0" name="Picture 4" descr="C:\Users\Studenti\Desktop\untitled.jpg"/>
+                    <pic:cNvPicPr>
+                      <a:picLocks noChangeAspect="1" noChangeArrowheads="1"/>
+                    </pic:cNvPicPr>
+                  </pic:nvPicPr>
+                  <pic:blipFill>
+                    <a:blip r:embed="rId10">
+                      <a:extLst>
+                        <a:ext uri="{28A0092B-C50C-407E-A947-70E740481C1C}">
+                          <a14:useLocalDpi xmlns:a14="http://schemas.microsoft.com/office/drawing/2010/main" val="0"/>
+                        </a:ext>
+                      </a:extLst>
+                    </a:blip>
+                    <a:srcRect/>
+                    <a:stretch>
+                      <a:fillRect/>
+                    </a:stretch>
+                  </pic:blipFill>
+                  <pic:spPr bwMode="auto">
+                    <a:xfrm>
+                      <a:off x="0" y="0"/>
+                      <a:ext cx="2869249" cy="2152109"/>
+                    </a:xfrm>
+                    <a:prstGeom prst="rect">
+                      <a:avLst/>
+                    </a:prstGeom>
+                    <a:noFill/>
+                    <a:ln>
+                      <a:noFill/>
+                    </a:ln>
+                  </pic:spPr>
+                </pic:pic>
+              </a:graphicData>
+            </a:graphic>
+          </wp:inline>
+        </w:drawing>
+      </w:r>
+      <w:r>
+        <w:rPr>
+          <w:noProof/>
+          <w:lang w:eastAsia="sl-SI"/>
+        </w:rPr>
+        <w:drawing>
+          <wp:inline distT="0" distB="0" distL="0" distR="0">
+            <wp:extent cx="2734744" cy="2051221"/>
+            <wp:effectExtent l="0" t="0" r="8890" b="6350"/>
+            <wp:docPr id="8" name="Picture 8" descr="C:\Users\Studenti\Desktop\untitled.jpg"/>
+            <wp:cNvGraphicFramePr>
+              <a:graphicFrameLocks xmlns:a="http://schemas.openxmlformats.org/drawingml/2006/main" noChangeAspect="1"/>
+            </wp:cNvGraphicFramePr>
+            <a:graphic xmlns:a="http://schemas.openxmlformats.org/drawingml/2006/main">
+              <a:graphicData uri="http://schemas.openxmlformats.org/drawingml/2006/picture">
+                <pic:pic xmlns:pic="http://schemas.openxmlformats.org/drawingml/2006/picture">
+                  <pic:nvPicPr>
+                    <pic:cNvPr id="0" name="Picture 5" descr="C:\Users\Studenti\Desktop\untitled.jpg"/>
+                    <pic:cNvPicPr>
+                      <a:picLocks noChangeAspect="1" noChangeArrowheads="1"/>
+                    </pic:cNvPicPr>
+                  </pic:nvPicPr>
+                  <pic:blipFill>
+                    <a:blip r:embed="rId11">
+                      <a:extLst>
+                        <a:ext uri="{28A0092B-C50C-407E-A947-70E740481C1C}">
+                          <a14:useLocalDpi xmlns:a14="http://schemas.microsoft.com/office/drawing/2010/main" val="0"/>
+                        </a:ext>
+                      </a:extLst>
+                    </a:blip>
+                    <a:srcRect/>
+                    <a:stretch>
+                      <a:fillRect/>
+                    </a:stretch>
+                  </pic:blipFill>
+                  <pic:spPr bwMode="auto">
+                    <a:xfrm>
+                      <a:off x="0" y="0"/>
+                      <a:ext cx="2736953" cy="2052878"/>
+                    </a:xfrm>
+                    <a:prstGeom prst="rect">
+                      <a:avLst/>
+                    </a:prstGeom>
+                    <a:noFill/>
+                    <a:ln>
+                      <a:noFill/>
+                    </a:ln>
+                  </pic:spPr>
+                </pic:pic>
+              </a:graphicData>
+            </a:graphic>
+          </wp:inline>
+        </w:drawing>
       </w:r>
     </w:p>
     <w:p/>
@@ -1235,7 +1468,6 @@
         <w:pStyle w:val="Heading2"/>
       </w:pPr>
       <w:r>
-        <w:lastRenderedPageBreak/>
         <w:t>narisi_grafe_potekov_</w:t>
       </w:r>
       <w:proofErr w:type="spellStart"/>
@@ -1257,13 +1489,17 @@
         </w:rPr>
       </w:pPr>
       <w:r>
-        <w:t xml:space="preserve">Skripta vsebuje funkcijo, ki naredi slike poteka posameznega harmonika napake v </w:t>
-      </w:r>
-      <w:proofErr w:type="spellStart"/>
-      <w:r>
-        <w:t>odvistnosti</w:t>
-      </w:r>
-      <w:proofErr w:type="spellEnd"/>
+        <w:t>Skripta vsebuje funkcijo, ki naredi slik</w:t>
+      </w:r>
+      <w:r>
+        <w:t>o</w:t>
+      </w:r>
+      <w:r>
+        <w:t xml:space="preserve"> poteka posameznega harmonika napake v </w:t>
+      </w:r>
+      <w:r>
+        <w:t>odvisnosti</w:t>
+      </w:r>
       <w:r>
         <w:t xml:space="preserve"> od velikosti ekscentričnosti</w:t>
       </w:r>
@@ -1399,21 +1635,137 @@
       <w:r>
         <w:t xml:space="preserve">, v </w:t>
       </w:r>
-      <w:proofErr w:type="spellStart"/>
-      <w:r>
-        <w:t>odvistnosti</w:t>
-      </w:r>
-      <w:proofErr w:type="spellEnd"/>
+      <w:r>
+        <w:t>odvisnosti</w:t>
+      </w:r>
       <w:r>
         <w:t xml:space="preserve"> od ekscentričnosti.</w:t>
       </w:r>
     </w:p>
     <w:p>
       <w:pPr>
+        <w:rPr>
+          <w:b/>
+        </w:rPr>
+      </w:pPr>
+      <w:r>
+        <w:rPr>
+          <w:b/>
+        </w:rPr>
+        <w:t>Primer:</w:t>
+      </w:r>
+    </w:p>
+    <w:p>
+      <w:r>
+        <w:t>&gt;&gt; tip='sim_real_polje';</w:t>
+      </w:r>
+    </w:p>
+    <w:p>
+      <w:r>
+        <w:t xml:space="preserve">&gt;&gt; </w:t>
+      </w:r>
+      <w:proofErr w:type="spellStart"/>
+      <w:r>
+        <w:t>eks</w:t>
+      </w:r>
+      <w:proofErr w:type="spellEnd"/>
+      <w:r>
+        <w:t>='</w:t>
+      </w:r>
+      <w:proofErr w:type="spellStart"/>
+      <w:r>
+        <w:t>ys</w:t>
+      </w:r>
+      <w:proofErr w:type="spellEnd"/>
+      <w:r>
+        <w:t>';</w:t>
+      </w:r>
+    </w:p>
+    <w:p>
+      <w:r>
+        <w:t>&gt;&gt; katere_harmonike_</w:t>
+      </w:r>
+      <w:proofErr w:type="spellStart"/>
+      <w:r>
+        <w:t>zelis</w:t>
+      </w:r>
+      <w:proofErr w:type="spellEnd"/>
+      <w:r>
+        <w:t>=[0,2,3];</w:t>
+      </w:r>
+    </w:p>
+    <w:p>
+      <w:r>
+        <w:lastRenderedPageBreak/>
+        <w:t>&gt;&gt; narisi_grafe_potekov_ekscentricnosti(tip,eks,ka</w:t>
+      </w:r>
+      <w:r>
+        <w:t>tere_harmonike_zelis)</w:t>
+      </w:r>
+    </w:p>
+    <w:p>
+      <w:pPr>
+        <w:jc w:val="center"/>
+      </w:pPr>
+      <w:r>
+        <w:rPr>
+          <w:noProof/>
+          <w:lang w:eastAsia="sl-SI"/>
+        </w:rPr>
+        <w:drawing>
+          <wp:inline distT="0" distB="0" distL="0" distR="0">
+            <wp:extent cx="3286898" cy="2465369"/>
+            <wp:effectExtent l="0" t="0" r="8890" b="0"/>
+            <wp:docPr id="5" name="Picture 5" descr="C:\Users\Studenti\Desktop\untitled.jpg"/>
+            <wp:cNvGraphicFramePr>
+              <a:graphicFrameLocks xmlns:a="http://schemas.openxmlformats.org/drawingml/2006/main" noChangeAspect="1"/>
+            </wp:cNvGraphicFramePr>
+            <a:graphic xmlns:a="http://schemas.openxmlformats.org/drawingml/2006/main">
+              <a:graphicData uri="http://schemas.openxmlformats.org/drawingml/2006/picture">
+                <pic:pic xmlns:pic="http://schemas.openxmlformats.org/drawingml/2006/picture">
+                  <pic:nvPicPr>
+                    <pic:cNvPr id="0" name="Picture 2" descr="C:\Users\Studenti\Desktop\untitled.jpg"/>
+                    <pic:cNvPicPr>
+                      <a:picLocks noChangeAspect="1" noChangeArrowheads="1"/>
+                    </pic:cNvPicPr>
+                  </pic:nvPicPr>
+                  <pic:blipFill>
+                    <a:blip r:embed="rId12">
+                      <a:extLst>
+                        <a:ext uri="{28A0092B-C50C-407E-A947-70E740481C1C}">
+                          <a14:useLocalDpi xmlns:a14="http://schemas.microsoft.com/office/drawing/2010/main" val="0"/>
+                        </a:ext>
+                      </a:extLst>
+                    </a:blip>
+                    <a:srcRect/>
+                    <a:stretch>
+                      <a:fillRect/>
+                    </a:stretch>
+                  </pic:blipFill>
+                  <pic:spPr bwMode="auto">
+                    <a:xfrm>
+                      <a:off x="0" y="0"/>
+                      <a:ext cx="3290750" cy="2468258"/>
+                    </a:xfrm>
+                    <a:prstGeom prst="rect">
+                      <a:avLst/>
+                    </a:prstGeom>
+                    <a:noFill/>
+                    <a:ln>
+                      <a:noFill/>
+                    </a:ln>
+                  </pic:spPr>
+                </pic:pic>
+              </a:graphicData>
+            </a:graphic>
+          </wp:inline>
+        </w:drawing>
+      </w:r>
+    </w:p>
+    <w:p>
+      <w:pPr>
         <w:pStyle w:val="Heading2"/>
       </w:pPr>
-      <w:bookmarkStart w:id="0" w:name="_GoBack"/>
-      <w:bookmarkEnd w:id="0"/>
       <w:proofErr w:type="spellStart"/>
       <w:r>
         <w:t>kaksen</w:t>
@@ -1430,19 +1782,225 @@
         <w:t>.m</w:t>
       </w:r>
       <w:proofErr w:type="spellEnd"/>
+    </w:p>
+    <w:p/>
+    <w:p>
+      <w:r>
+        <w:t xml:space="preserve">Skripta vsebuje funkcijo, ki naredi sliko z grafom kakšen navor naj se doda na gred, da bo senzor RM44 prikazoval linearno spreminjanje kota v </w:t>
+      </w:r>
+      <w:r>
+        <w:t>odvisnosti</w:t>
+      </w:r>
+      <w:r>
+        <w:t xml:space="preserve"> od časa. </w:t>
+      </w:r>
+      <w:r>
+        <w:t xml:space="preserve"> </w:t>
+      </w:r>
+      <w:r>
+        <w:t xml:space="preserve">Vhod funkcije so  </w:t>
+      </w:r>
+      <w:proofErr w:type="spellStart"/>
+      <w:r>
+        <w:t>eks</w:t>
+      </w:r>
+      <w:proofErr w:type="spellEnd"/>
+      <w:r>
+        <w:t xml:space="preserve"> ('</w:t>
+      </w:r>
+      <w:proofErr w:type="spellStart"/>
+      <w:r>
+        <w:t>xs</w:t>
+      </w:r>
+      <w:proofErr w:type="spellEnd"/>
+      <w:r>
+        <w:t>' a</w:t>
+      </w:r>
+      <w:r>
+        <w:t>li  '</w:t>
+      </w:r>
+      <w:proofErr w:type="spellStart"/>
+      <w:r>
+        <w:t>ys</w:t>
+      </w:r>
+      <w:proofErr w:type="spellEnd"/>
+      <w:r>
+        <w:t>' ali '</w:t>
+      </w:r>
+      <w:proofErr w:type="spellStart"/>
+      <w:r>
+        <w:t>zs</w:t>
+      </w:r>
+      <w:proofErr w:type="spellEnd"/>
+      <w:r>
+        <w:t>' ali '</w:t>
+      </w:r>
+      <w:proofErr w:type="spellStart"/>
+      <w:r>
+        <w:t>xd</w:t>
+      </w:r>
+      <w:proofErr w:type="spellEnd"/>
+      <w:r>
+        <w:t xml:space="preserve">' </w:t>
+      </w:r>
+      <w:r>
+        <w:t>)</w:t>
+      </w:r>
+      <w:r>
+        <w:t xml:space="preserve"> in velikost ekscentričnosti v mm. </w:t>
+      </w:r>
+      <w:r>
+        <w:t xml:space="preserve"> </w:t>
+      </w:r>
+      <w:r>
+        <w:t xml:space="preserve">Funkcija izračuna kakšen navor naj motor doda na gred da bo potek izhoda RM44 linearno spreminjal s časom. </w:t>
+      </w:r>
+      <w:r>
+        <w:t>Vse meritve so bile izvedene pri vrtilni hitrosti 1Hz.</w:t>
+      </w:r>
+      <w:r>
+        <w:t xml:space="preserve"> Funkcija uporablja rezultate pridobljene z meritvami, pri kateri sem poznal vrednost vztrajnosti motorja in gredi.</w:t>
+      </w:r>
+    </w:p>
+    <w:p>
+      <w:pPr>
+        <w:rPr>
+          <w:b/>
+        </w:rPr>
+      </w:pPr>
+      <w:r>
+        <w:rPr>
+          <w:b/>
+        </w:rPr>
+        <w:t>Primer:</w:t>
+      </w:r>
+    </w:p>
+    <w:p>
+      <w:pPr>
+        <w:spacing w:line="240" w:lineRule="auto"/>
+      </w:pPr>
+      <w:r>
+        <w:t xml:space="preserve">&gt;&gt; </w:t>
+      </w:r>
+      <w:proofErr w:type="spellStart"/>
+      <w:r>
+        <w:t>eks</w:t>
+      </w:r>
+      <w:proofErr w:type="spellEnd"/>
+      <w:r>
+        <w:t>='</w:t>
+      </w:r>
+      <w:proofErr w:type="spellStart"/>
+      <w:r>
+        <w:t>ys</w:t>
+      </w:r>
+      <w:proofErr w:type="spellEnd"/>
+      <w:r>
+        <w:t>'</w:t>
+      </w:r>
+      <w:r>
+        <w:t>;</w:t>
+      </w:r>
+    </w:p>
+    <w:p>
+      <w:pPr>
+        <w:spacing w:line="240" w:lineRule="auto"/>
+      </w:pPr>
+      <w:r>
+        <w:t xml:space="preserve">&gt;&gt; </w:t>
+      </w:r>
+      <w:r>
+        <w:t>oddaljenost=0.40;</w:t>
+      </w:r>
+    </w:p>
+    <w:p>
+      <w:pPr>
+        <w:autoSpaceDE w:val="0"/>
+        <w:autoSpaceDN w:val="0"/>
+        <w:adjustRightInd w:val="0"/>
+        <w:spacing w:after="0" w:line="240" w:lineRule="auto"/>
+      </w:pPr>
+      <w:r>
+        <w:t xml:space="preserve">&gt;&gt; </w:t>
+      </w:r>
+      <w:proofErr w:type="spellStart"/>
+      <w:r>
+        <w:t>kaksen</w:t>
+      </w:r>
+      <w:proofErr w:type="spellEnd"/>
+      <w:r>
+        <w:t>_navor_naj_se_doda(</w:t>
+      </w:r>
+      <w:proofErr w:type="spellStart"/>
+      <w:r>
+        <w:t>eks</w:t>
+      </w:r>
+      <w:proofErr w:type="spellEnd"/>
+      <w:r>
+        <w:t>,oddaljenost);</w:t>
+      </w:r>
     </w:p>
     <w:p/>
     <w:p/>
-    <w:p/>
-    <w:p/>
-    <w:p>
-      <w:pPr>
-        <w:pStyle w:val="ListParagraph"/>
-      </w:pPr>
-    </w:p>
-    <w:p/>
-    <w:p/>
-    <w:p/>
+    <w:p>
+      <w:pPr>
+        <w:jc w:val="center"/>
+      </w:pPr>
+      <w:r>
+        <w:rPr>
+          <w:noProof/>
+          <w:lang w:eastAsia="sl-SI"/>
+        </w:rPr>
+        <w:drawing>
+          <wp:inline distT="0" distB="0" distL="0" distR="0" wp14:anchorId="7A3101D5" wp14:editId="4520418A">
+            <wp:extent cx="2537053" cy="1902941"/>
+            <wp:effectExtent l="0" t="0" r="0" b="2540"/>
+            <wp:docPr id="1" name="Picture 1" descr="C:\Users\Studenti\Desktop\untitled.jpg"/>
+            <wp:cNvGraphicFramePr>
+              <a:graphicFrameLocks xmlns:a="http://schemas.openxmlformats.org/drawingml/2006/main" noChangeAspect="1"/>
+            </wp:cNvGraphicFramePr>
+            <a:graphic xmlns:a="http://schemas.openxmlformats.org/drawingml/2006/main">
+              <a:graphicData uri="http://schemas.openxmlformats.org/drawingml/2006/picture">
+                <pic:pic xmlns:pic="http://schemas.openxmlformats.org/drawingml/2006/picture">
+                  <pic:nvPicPr>
+                    <pic:cNvPr id="0" name="Picture 1" descr="C:\Users\Studenti\Desktop\untitled.jpg"/>
+                    <pic:cNvPicPr>
+                      <a:picLocks noChangeAspect="1" noChangeArrowheads="1"/>
+                    </pic:cNvPicPr>
+                  </pic:nvPicPr>
+                  <pic:blipFill>
+                    <a:blip r:embed="rId13">
+                      <a:extLst>
+                        <a:ext uri="{28A0092B-C50C-407E-A947-70E740481C1C}">
+                          <a14:useLocalDpi xmlns:a14="http://schemas.microsoft.com/office/drawing/2010/main" val="0"/>
+                        </a:ext>
+                      </a:extLst>
+                    </a:blip>
+                    <a:srcRect/>
+                    <a:stretch>
+                      <a:fillRect/>
+                    </a:stretch>
+                  </pic:blipFill>
+                  <pic:spPr bwMode="auto">
+                    <a:xfrm>
+                      <a:off x="0" y="0"/>
+                      <a:ext cx="2537108" cy="1902982"/>
+                    </a:xfrm>
+                    <a:prstGeom prst="rect">
+                      <a:avLst/>
+                    </a:prstGeom>
+                    <a:noFill/>
+                    <a:ln>
+                      <a:noFill/>
+                    </a:ln>
+                  </pic:spPr>
+                </pic:pic>
+              </a:graphicData>
+            </a:graphic>
+          </wp:inline>
+        </w:drawing>
+      </w:r>
+    </w:p>
     <w:p/>
     <w:sectPr>
       <w:pgSz w:w="11906" w:h="16838"/>

</xml_diff>